<commit_message>
lecture 3 added, syllabus updated
</commit_message>
<xml_diff>
--- a/syllabus/Statistical Ecology Syllabus 2025.docx
+++ b/syllabus/Statistical Ecology Syllabus 2025.docx
@@ -2358,7 +2358,7 @@
     <w:sdt>
       <w:sdtPr>
         <w:lock w:val="contentLocked"/>
-        <w:id w:val="-1835715620"/>
+        <w:id w:val="955497175"/>
         <w:tag w:val="goog_rdk_0"/>
       </w:sdtPr>
       <w:sdtContent>
@@ -2985,7 +2985,26 @@
                     <w:szCs w:val="22"/>
                     <w:rtl w:val="0"/>
                   </w:rPr>
-                  <w:t xml:space="preserve">Read 2.1 - 2.4</w:t>
+                  <w:t xml:space="preserve">Read 2.1 - 2.3,</w:t>
+                </w:r>
+              </w:p>
+              <w:p>
+                <w:pPr>
+                  <w:widowControl w:val="0"/>
+                  <w:rPr>
+                    <w:rFonts w:ascii="Arial" w:cs="Arial" w:eastAsia="Arial" w:hAnsi="Arial"/>
+                    <w:sz w:val="22"/>
+                    <w:szCs w:val="22"/>
+                  </w:rPr>
+                </w:pPr>
+                <w:r>
+                  <w:rPr>
+                    <w:rFonts w:ascii="Arial" w:cs="Arial" w:eastAsia="Arial" w:hAnsi="Arial"/>
+                    <w:sz w:val="22"/>
+                    <w:szCs w:val="22"/>
+                    <w:rtl w:val="0"/>
+                  </w:rPr>
+                  <w:t xml:space="preserve">Think about data of interest</w:t>
                 </w:r>
               </w:p>
             </w:tc>
@@ -3074,38 +3093,38 @@
                     <w:szCs w:val="22"/>
                     <w:rtl w:val="0"/>
                   </w:rPr>
-                  <w:t xml:space="preserve">Work on exploratory analyses.</w:t>
-                </w:r>
-              </w:p>
-            </w:tc>
-            <w:tc>
-              <w:tcPr>
-                <w:shd w:fill="auto" w:val="clear"/>
-                <w:tcMar>
-                  <w:top w:w="100.0" w:type="dxa"/>
-                  <w:left w:w="100.0" w:type="dxa"/>
-                  <w:bottom w:w="100.0" w:type="dxa"/>
-                  <w:right w:w="100.0" w:type="dxa"/>
-                </w:tcMar>
-                <w:vAlign w:val="top"/>
-              </w:tcPr>
-              <w:p>
-                <w:pPr>
-                  <w:widowControl w:val="0"/>
-                  <w:rPr>
-                    <w:rFonts w:ascii="Arial" w:cs="Arial" w:eastAsia="Arial" w:hAnsi="Arial"/>
-                    <w:sz w:val="22"/>
-                    <w:szCs w:val="22"/>
-                  </w:rPr>
-                </w:pPr>
-                <w:r>
-                  <w:rPr>
-                    <w:rFonts w:ascii="Arial" w:cs="Arial" w:eastAsia="Arial" w:hAnsi="Arial"/>
-                    <w:sz w:val="22"/>
-                    <w:szCs w:val="22"/>
-                    <w:rtl w:val="0"/>
-                  </w:rPr>
-                  <w:t xml:space="preserve">Read 2.5 - 2.6</w:t>
+                  <w:t xml:space="preserve">Work on exploratory analyses (2.6)</w:t>
+                </w:r>
+              </w:p>
+            </w:tc>
+            <w:tc>
+              <w:tcPr>
+                <w:shd w:fill="auto" w:val="clear"/>
+                <w:tcMar>
+                  <w:top w:w="100.0" w:type="dxa"/>
+                  <w:left w:w="100.0" w:type="dxa"/>
+                  <w:bottom w:w="100.0" w:type="dxa"/>
+                  <w:right w:w="100.0" w:type="dxa"/>
+                </w:tcMar>
+                <w:vAlign w:val="top"/>
+              </w:tcPr>
+              <w:p>
+                <w:pPr>
+                  <w:widowControl w:val="0"/>
+                  <w:rPr>
+                    <w:rFonts w:ascii="Arial" w:cs="Arial" w:eastAsia="Arial" w:hAnsi="Arial"/>
+                    <w:sz w:val="22"/>
+                    <w:szCs w:val="22"/>
+                  </w:rPr>
+                </w:pPr>
+                <w:r>
+                  <w:rPr>
+                    <w:rFonts w:ascii="Arial" w:cs="Arial" w:eastAsia="Arial" w:hAnsi="Arial"/>
+                    <w:sz w:val="22"/>
+                    <w:szCs w:val="22"/>
+                    <w:rtl w:val="0"/>
+                  </w:rPr>
+                  <w:t xml:space="preserve">Read 2.4 - 2.5</w:t>
                 </w:r>
               </w:p>
             </w:tc>
@@ -8278,11 +8297,19 @@
       <w:pPr/>
     </w:pPrDefault>
   </w:docDefaults>
+  <w:style w:type="table" w:styleId="TableNormal" w:default="1">
+    <w:name w:val="TableNormal"/>
+    <w:tblPr>
+      <w:tblCellMar>
+        <w:top w:w="100.0" w:type="dxa"/>
+        <w:left w:w="100.0" w:type="dxa"/>
+        <w:bottom w:w="100.0" w:type="dxa"/>
+        <w:right w:w="100.0" w:type="dxa"/>
+      </w:tblCellMar>
+    </w:tblPr>
+  </w:style>
   <w:style w:type="paragraph" w:styleId="Normal" w:default="1">
     <w:name w:val="normal"/>
-  </w:style>
-  <w:style w:type="table" w:styleId="TableNormal" w:default="1">
-    <w:name w:val="TableNormal"/>
   </w:style>
   <w:style w:type="paragraph" w:styleId="Heading1">
     <w:name w:val="heading 1"/>
@@ -8953,12 +8980,6 @@
     <w:tblPr>
       <w:tblStyleRowBandSize w:val="1"/>
       <w:tblStyleColBandSize w:val="1"/>
-      <w:tblCellMar>
-        <w:top w:w="100.0" w:type="dxa"/>
-        <w:left w:w="100.0" w:type="dxa"/>
-        <w:bottom w:w="100.0" w:type="dxa"/>
-        <w:right w:w="100.0" w:type="dxa"/>
-      </w:tblCellMar>
     </w:tblPr>
   </w:style>
 </w:styles>

</xml_diff>